<commit_message>
Mongo Project Review 1
and adding some files to the DS project
</commit_message>
<xml_diff>
--- a/Mongo/UdacityNanoDegreeP2/FinalProject/FinalProject.docx
+++ b/Mongo/UdacityNanoDegreeP2/FinalProject/FinalProject.docx
@@ -2325,15 +2325,8 @@
     </w:p>
     <w:p>
       <w:pPr>
-        <w:rPr>
-          <w:rFonts w:cstheme="minorHAnsi"/>
-          <w:sz w:val="18"/>
-          <w:szCs w:val="18"/>
-        </w:rPr>
-      </w:pPr>
-    </w:p>
-    <w:p>
-      <w:pPr>
+        <w:pStyle w:val="ListParagraph"/>
+        <w:ind w:left="1440"/>
         <w:rPr>
           <w:rFonts w:cstheme="minorHAnsi"/>
           <w:sz w:val="18"/>
@@ -2360,6 +2353,502 @@
           <w:sz w:val="18"/>
           <w:szCs w:val="18"/>
         </w:rPr>
+        <w:t>R</w:t>
+      </w:r>
+      <w:r>
+        <w:rPr>
+          <w:rFonts w:cstheme="minorHAnsi"/>
+          <w:sz w:val="18"/>
+          <w:szCs w:val="18"/>
+        </w:rPr>
+        <w:t>elationship between “City”, “</w:t>
+      </w:r>
+      <w:r>
+        <w:rPr>
+          <w:rFonts w:cstheme="minorHAnsi"/>
+          <w:sz w:val="18"/>
+          <w:szCs w:val="18"/>
+        </w:rPr>
+        <w:t>postal districts” and “residential area</w:t>
+      </w:r>
+      <w:r>
+        <w:rPr>
+          <w:rFonts w:cstheme="minorHAnsi"/>
+          <w:sz w:val="18"/>
+          <w:szCs w:val="18"/>
+        </w:rPr>
+        <w:t>”:</w:t>
+      </w:r>
+    </w:p>
+    <w:p>
+      <w:pPr>
+        <w:pStyle w:val="ListParagraph"/>
+        <w:rPr>
+          <w:rFonts w:cstheme="minorHAnsi"/>
+          <w:sz w:val="18"/>
+          <w:szCs w:val="18"/>
+        </w:rPr>
+      </w:pPr>
+    </w:p>
+    <w:p>
+      <w:pPr>
+        <w:pStyle w:val="ListParagraph"/>
+        <w:ind w:left="1440"/>
+        <w:rPr>
+          <w:rFonts w:cstheme="minorHAnsi"/>
+          <w:sz w:val="18"/>
+          <w:szCs w:val="18"/>
+        </w:rPr>
+      </w:pPr>
+      <w:r>
+        <w:rPr>
+          <w:rFonts w:cstheme="minorHAnsi"/>
+          <w:sz w:val="18"/>
+          <w:szCs w:val="18"/>
+        </w:rPr>
+        <w:t xml:space="preserve">The city of Dublin is composed by several “postal districts” </w:t>
+      </w:r>
+      <w:r>
+        <w:rPr>
+          <w:rFonts w:cstheme="minorHAnsi"/>
+          <w:sz w:val="18"/>
+          <w:szCs w:val="18"/>
+        </w:rPr>
+        <w:t xml:space="preserve">prefixed </w:t>
+      </w:r>
+      <w:r>
+        <w:rPr>
+          <w:rFonts w:cstheme="minorHAnsi"/>
+          <w:sz w:val="18"/>
+          <w:szCs w:val="18"/>
+        </w:rPr>
+        <w:t xml:space="preserve">by the word “Dublin” plus a number, for example: “Dublin 1”, “Dublin 2”, “Dublin 3” and so on. Inside most of the districts (but not all of them), we have what’s called a </w:t>
+      </w:r>
+      <w:r>
+        <w:rPr>
+          <w:rFonts w:cstheme="minorHAnsi"/>
+          <w:sz w:val="18"/>
+          <w:szCs w:val="18"/>
+        </w:rPr>
+        <w:t>“residential area”</w:t>
+      </w:r>
+      <w:r>
+        <w:rPr>
+          <w:rFonts w:cstheme="minorHAnsi"/>
+          <w:sz w:val="18"/>
+          <w:szCs w:val="18"/>
+        </w:rPr>
+        <w:t>; for example, “</w:t>
+      </w:r>
+      <w:proofErr w:type="spellStart"/>
+      <w:r>
+        <w:rPr>
+          <w:rFonts w:cstheme="minorHAnsi"/>
+          <w:sz w:val="18"/>
+          <w:szCs w:val="18"/>
+        </w:rPr>
+        <w:t>Ranelagh</w:t>
+      </w:r>
+      <w:proofErr w:type="spellEnd"/>
+      <w:r>
+        <w:rPr>
+          <w:rFonts w:cstheme="minorHAnsi"/>
+          <w:sz w:val="18"/>
+          <w:szCs w:val="18"/>
+        </w:rPr>
+        <w:t>” is an area inside “Dublin 6”.</w:t>
+      </w:r>
+      <w:r>
+        <w:rPr>
+          <w:rFonts w:cstheme="minorHAnsi"/>
+          <w:sz w:val="18"/>
+          <w:szCs w:val="18"/>
+        </w:rPr>
+        <w:br/>
+      </w:r>
+      <w:r>
+        <w:rPr>
+          <w:rFonts w:cstheme="minorHAnsi"/>
+          <w:sz w:val="18"/>
+          <w:szCs w:val="18"/>
+        </w:rPr>
+        <w:br/>
+        <w:t xml:space="preserve">The way the data is today, the field </w:t>
+      </w:r>
+      <w:r>
+        <w:rPr>
+          <w:rFonts w:cstheme="minorHAnsi"/>
+          <w:sz w:val="18"/>
+          <w:szCs w:val="18"/>
+        </w:rPr>
+        <w:t>"</w:t>
+      </w:r>
+      <w:proofErr w:type="spellStart"/>
+      <w:r>
+        <w:rPr>
+          <w:rFonts w:cstheme="minorHAnsi"/>
+          <w:sz w:val="18"/>
+          <w:szCs w:val="18"/>
+        </w:rPr>
+        <w:t>addr</w:t>
+      </w:r>
+      <w:proofErr w:type="gramStart"/>
+      <w:r>
+        <w:rPr>
+          <w:rFonts w:cstheme="minorHAnsi"/>
+          <w:sz w:val="18"/>
+          <w:szCs w:val="18"/>
+        </w:rPr>
+        <w:t>:city</w:t>
+      </w:r>
+      <w:proofErr w:type="spellEnd"/>
+      <w:proofErr w:type="gramEnd"/>
+      <w:r>
+        <w:rPr>
+          <w:rFonts w:cstheme="minorHAnsi"/>
+          <w:sz w:val="18"/>
+          <w:szCs w:val="18"/>
+        </w:rPr>
+        <w:t>"</w:t>
+      </w:r>
+      <w:r>
+        <w:rPr>
+          <w:rFonts w:cstheme="minorHAnsi"/>
+          <w:sz w:val="18"/>
+          <w:szCs w:val="18"/>
+        </w:rPr>
+        <w:t xml:space="preserve"> is used to</w:t>
+      </w:r>
+      <w:r>
+        <w:rPr>
+          <w:rFonts w:cstheme="minorHAnsi"/>
+          <w:sz w:val="18"/>
+          <w:szCs w:val="18"/>
+        </w:rPr>
+        <w:t xml:space="preserve"> store</w:t>
+      </w:r>
+      <w:r>
+        <w:rPr>
+          <w:rFonts w:cstheme="minorHAnsi"/>
+          <w:sz w:val="18"/>
+          <w:szCs w:val="18"/>
+        </w:rPr>
+        <w:t xml:space="preserve"> one of these 3 different information. Sometimes it contains the word “Dublin”, sometimes the </w:t>
+      </w:r>
+      <w:r>
+        <w:rPr>
+          <w:rFonts w:cstheme="minorHAnsi"/>
+          <w:sz w:val="18"/>
+          <w:szCs w:val="18"/>
+        </w:rPr>
+        <w:t>district and sometimes the postal code as we can see from the example bellow:</w:t>
+      </w:r>
+      <w:r>
+        <w:rPr>
+          <w:rFonts w:cstheme="minorHAnsi"/>
+          <w:sz w:val="18"/>
+          <w:szCs w:val="18"/>
+        </w:rPr>
+        <w:br/>
+      </w:r>
+    </w:p>
+    <w:p>
+      <w:pPr>
+        <w:pStyle w:val="ListParagraph"/>
+        <w:ind w:left="1440" w:firstLine="720"/>
+        <w:rPr>
+          <w:rFonts w:cstheme="minorHAnsi"/>
+          <w:sz w:val="18"/>
+          <w:szCs w:val="18"/>
+        </w:rPr>
+      </w:pPr>
+      <w:r>
+        <w:rPr>
+          <w:rFonts w:cstheme="minorHAnsi"/>
+          <w:sz w:val="18"/>
+          <w:szCs w:val="18"/>
+        </w:rPr>
+        <w:t>&lt;tag k="</w:t>
+      </w:r>
+      <w:proofErr w:type="spellStart"/>
+      <w:r>
+        <w:rPr>
+          <w:rFonts w:cstheme="minorHAnsi"/>
+          <w:sz w:val="18"/>
+          <w:szCs w:val="18"/>
+        </w:rPr>
+        <w:t>addr</w:t>
+      </w:r>
+      <w:proofErr w:type="gramStart"/>
+      <w:r>
+        <w:rPr>
+          <w:rFonts w:cstheme="minorHAnsi"/>
+          <w:sz w:val="18"/>
+          <w:szCs w:val="18"/>
+        </w:rPr>
+        <w:t>:city</w:t>
+      </w:r>
+      <w:proofErr w:type="spellEnd"/>
+      <w:proofErr w:type="gramEnd"/>
+      <w:r>
+        <w:rPr>
+          <w:rFonts w:cstheme="minorHAnsi"/>
+          <w:sz w:val="18"/>
+          <w:szCs w:val="18"/>
+        </w:rPr>
+        <w:t>" v="Dublin 8"/&gt;</w:t>
+      </w:r>
+      <w:r>
+        <w:rPr>
+          <w:rFonts w:cstheme="minorHAnsi"/>
+          <w:sz w:val="18"/>
+          <w:szCs w:val="18"/>
+        </w:rPr>
+        <w:br/>
+      </w:r>
+      <w:r>
+        <w:rPr>
+          <w:rFonts w:cstheme="minorHAnsi"/>
+          <w:sz w:val="18"/>
+          <w:szCs w:val="18"/>
+        </w:rPr>
+        <w:br/>
+        <w:t xml:space="preserve">This is very hard to fix programmatically because we don’t know  </w:t>
+      </w:r>
+      <w:r>
+        <w:rPr>
+          <w:rFonts w:cstheme="minorHAnsi"/>
+          <w:sz w:val="18"/>
+          <w:szCs w:val="18"/>
+        </w:rPr>
+        <w:t>which</w:t>
+      </w:r>
+      <w:r>
+        <w:rPr>
+          <w:rFonts w:cstheme="minorHAnsi"/>
+          <w:sz w:val="18"/>
+          <w:szCs w:val="18"/>
+        </w:rPr>
+        <w:t xml:space="preserve"> of the 3 types of info is being captured on that field. What I did was to implement a</w:t>
+      </w:r>
+      <w:r>
+        <w:rPr>
+          <w:rFonts w:cstheme="minorHAnsi"/>
+          <w:sz w:val="18"/>
+          <w:szCs w:val="18"/>
+        </w:rPr>
+        <w:t xml:space="preserve"> </w:t>
+      </w:r>
+      <w:r>
+        <w:rPr>
+          <w:rFonts w:cstheme="minorHAnsi"/>
+          <w:sz w:val="18"/>
+          <w:szCs w:val="18"/>
+        </w:rPr>
+        <w:t>simple rule</w:t>
+      </w:r>
+      <w:r>
+        <w:rPr>
+          <w:rFonts w:cstheme="minorHAnsi"/>
+          <w:sz w:val="18"/>
+          <w:szCs w:val="18"/>
+        </w:rPr>
+        <w:t xml:space="preserve"> to address </w:t>
+      </w:r>
+      <w:r>
+        <w:rPr>
+          <w:rFonts w:cstheme="minorHAnsi"/>
+          <w:sz w:val="18"/>
+          <w:szCs w:val="18"/>
+        </w:rPr>
+        <w:t>this</w:t>
+      </w:r>
+      <w:r>
+        <w:rPr>
+          <w:rFonts w:cstheme="minorHAnsi"/>
+          <w:sz w:val="18"/>
+          <w:szCs w:val="18"/>
+        </w:rPr>
+        <w:t xml:space="preserve"> problem: I</w:t>
+      </w:r>
+      <w:r>
+        <w:rPr>
+          <w:rFonts w:cstheme="minorHAnsi"/>
+          <w:sz w:val="18"/>
+          <w:szCs w:val="18"/>
+        </w:rPr>
+        <w:t>f the string ends with a number</w:t>
+      </w:r>
+      <w:r>
+        <w:rPr>
+          <w:rFonts w:cstheme="minorHAnsi"/>
+          <w:sz w:val="18"/>
+          <w:szCs w:val="18"/>
+        </w:rPr>
+        <w:t>, I assume that it is a postal code and add it to the “postal code” key and remove the number from the “</w:t>
+      </w:r>
+      <w:proofErr w:type="spellStart"/>
+      <w:r>
+        <w:rPr>
+          <w:rFonts w:cstheme="minorHAnsi"/>
+          <w:sz w:val="18"/>
+          <w:szCs w:val="18"/>
+        </w:rPr>
+        <w:t>addr</w:t>
+      </w:r>
+      <w:proofErr w:type="gramStart"/>
+      <w:r>
+        <w:rPr>
+          <w:rFonts w:cstheme="minorHAnsi"/>
+          <w:sz w:val="18"/>
+          <w:szCs w:val="18"/>
+        </w:rPr>
+        <w:t>:city</w:t>
+      </w:r>
+      <w:proofErr w:type="spellEnd"/>
+      <w:proofErr w:type="gramEnd"/>
+      <w:r>
+        <w:rPr>
+          <w:rFonts w:cstheme="minorHAnsi"/>
+          <w:sz w:val="18"/>
+          <w:szCs w:val="18"/>
+        </w:rPr>
+        <w:t>” key, so for example, if I see “Dublin 8”  as the city, this is how the JSON will look like:</w:t>
+      </w:r>
+    </w:p>
+    <w:p>
+      <w:pPr>
+        <w:ind w:left="2160"/>
+        <w:rPr>
+          <w:rFonts w:cstheme="minorHAnsi"/>
+          <w:sz w:val="18"/>
+          <w:szCs w:val="18"/>
+        </w:rPr>
+      </w:pPr>
+      <w:r>
+        <w:rPr>
+          <w:rFonts w:cstheme="minorHAnsi"/>
+          <w:sz w:val="18"/>
+          <w:szCs w:val="18"/>
+        </w:rPr>
+        <w:t xml:space="preserve">{'address': </w:t>
+      </w:r>
+      <w:r>
+        <w:rPr>
+          <w:rFonts w:cstheme="minorHAnsi"/>
+          <w:sz w:val="18"/>
+          <w:szCs w:val="18"/>
+        </w:rPr>
+        <w:br/>
+        <w:t xml:space="preserve">                 </w:t>
+      </w:r>
+      <w:r>
+        <w:rPr>
+          <w:rFonts w:cstheme="minorHAnsi"/>
+          <w:sz w:val="18"/>
+          <w:szCs w:val="18"/>
+        </w:rPr>
+        <w:t>{</w:t>
+      </w:r>
+      <w:r>
+        <w:rPr>
+          <w:rFonts w:cstheme="minorHAnsi"/>
+          <w:sz w:val="18"/>
+          <w:szCs w:val="18"/>
+        </w:rPr>
+        <w:br/>
+        <w:t xml:space="preserve">                  </w:t>
+      </w:r>
+      <w:r>
+        <w:rPr>
+          <w:rFonts w:cstheme="minorHAnsi"/>
+          <w:sz w:val="18"/>
+          <w:szCs w:val="18"/>
+        </w:rPr>
+        <w:t xml:space="preserve">'city': 'Dublin ', </w:t>
+      </w:r>
+      <w:r>
+        <w:rPr>
+          <w:rFonts w:cstheme="minorHAnsi"/>
+          <w:sz w:val="18"/>
+          <w:szCs w:val="18"/>
+        </w:rPr>
+        <w:br/>
+        <w:t xml:space="preserve">                  </w:t>
+      </w:r>
+      <w:r>
+        <w:rPr>
+          <w:rFonts w:cstheme="minorHAnsi"/>
+          <w:sz w:val="18"/>
+          <w:szCs w:val="18"/>
+        </w:rPr>
+        <w:t>'postal code': 'Dublin 8'</w:t>
+      </w:r>
+      <w:r>
+        <w:rPr>
+          <w:rFonts w:cstheme="minorHAnsi"/>
+          <w:sz w:val="18"/>
+          <w:szCs w:val="18"/>
+        </w:rPr>
+        <w:br/>
+        <w:t xml:space="preserve">                 </w:t>
+      </w:r>
+      <w:r>
+        <w:rPr>
+          <w:rFonts w:cstheme="minorHAnsi"/>
+          <w:sz w:val="18"/>
+          <w:szCs w:val="18"/>
+        </w:rPr>
+        <w:t>} …</w:t>
+      </w:r>
+    </w:p>
+    <w:p>
+      <w:pPr>
+        <w:ind w:left="2160"/>
+        <w:rPr>
+          <w:rFonts w:cstheme="minorHAnsi"/>
+          <w:sz w:val="18"/>
+          <w:szCs w:val="18"/>
+        </w:rPr>
+      </w:pPr>
+      <w:r>
+        <w:rPr>
+          <w:rFonts w:cstheme="minorHAnsi"/>
+          <w:sz w:val="18"/>
+          <w:szCs w:val="18"/>
+        </w:rPr>
+        <w:t>}</w:t>
+      </w:r>
+    </w:p>
+    <w:p>
+      <w:pPr>
+        <w:ind w:left="720" w:firstLine="720"/>
+        <w:rPr>
+          <w:rFonts w:cstheme="minorHAnsi"/>
+          <w:sz w:val="18"/>
+          <w:szCs w:val="18"/>
+        </w:rPr>
+      </w:pPr>
+    </w:p>
+    <w:p>
+      <w:pPr>
+        <w:pStyle w:val="ListParagraph"/>
+        <w:numPr>
+          <w:ilvl w:val="0"/>
+          <w:numId w:val="2"/>
+        </w:numPr>
+        <w:rPr>
+          <w:rFonts w:cstheme="minorHAnsi"/>
+          <w:sz w:val="18"/>
+          <w:szCs w:val="18"/>
+        </w:rPr>
+      </w:pPr>
+      <w:r>
+        <w:rPr>
+          <w:rFonts w:cstheme="minorHAnsi"/>
+          <w:sz w:val="18"/>
+          <w:szCs w:val="18"/>
+        </w:rPr>
         <w:t>G</w:t>
       </w:r>
       <w:r>
@@ -2935,6 +3424,7 @@
           <w:szCs w:val="18"/>
           <w:lang w:eastAsia="en-GB"/>
         </w:rPr>
+        <w:lastRenderedPageBreak/>
         <w:drawing>
           <wp:inline distT="0" distB="0" distL="0" distR="0">
             <wp:extent cx="3383280" cy="4480560"/>
@@ -3107,7 +3597,6 @@
           <w:sz w:val="32"/>
           <w:szCs w:val="32"/>
         </w:rPr>
-        <w:lastRenderedPageBreak/>
         <w:t>2. Data Overview</w:t>
       </w:r>
     </w:p>
@@ -3321,6 +3810,14 @@
           <w:sz w:val="18"/>
           <w:szCs w:val="18"/>
         </w:rPr>
+        <w:t xml:space="preserve"> </w:t>
+      </w:r>
+      <w:r>
+        <w:rPr>
+          <w:rFonts w:cstheme="minorHAnsi"/>
+          <w:sz w:val="18"/>
+          <w:szCs w:val="18"/>
+        </w:rPr>
         <w:t>distinct users (Q4). From all those users, we can highlight the following top 5 ones with their correspondent number of contributions:</w:t>
       </w:r>
     </w:p>
@@ -3865,6 +4362,7 @@
           <w:sz w:val="18"/>
           <w:szCs w:val="18"/>
         </w:rPr>
+        <w:lastRenderedPageBreak/>
         <w:tab/>
         <w:t xml:space="preserve">Dublin is a multicultural city. </w:t>
       </w:r>
@@ -4819,7 +5317,6 @@
           <w:sz w:val="18"/>
           <w:szCs w:val="18"/>
         </w:rPr>
-        <w:lastRenderedPageBreak/>
         <w:t>db.dublin.aggregate</w:t>
       </w:r>
       <w:proofErr w:type="spellEnd"/>
@@ -5664,6 +6161,7 @@
           <w:sz w:val="18"/>
           <w:szCs w:val="18"/>
         </w:rPr>
+        <w:lastRenderedPageBreak/>
         <w:tab/>
       </w:r>
       <w:proofErr w:type="gramStart"/>
@@ -5803,8 +6301,6 @@
           <w:szCs w:val="32"/>
         </w:rPr>
       </w:pPr>
-      <w:bookmarkStart w:id="0" w:name="_GoBack"/>
-      <w:bookmarkEnd w:id="0"/>
       <w:r>
         <w:rPr>
           <w:rFonts w:ascii="Trebuchet MS" w:hAnsi="Trebuchet MS"/>
@@ -5969,24 +6465,17 @@
     </w:p>
     <w:p>
       <w:pPr>
-        <w:rPr>
-          <w:rFonts w:cstheme="minorHAnsi"/>
-          <w:sz w:val="18"/>
-          <w:szCs w:val="18"/>
-        </w:rPr>
-      </w:pPr>
-    </w:p>
-    <w:p>
-      <w:pPr>
-        <w:rPr>
-          <w:rFonts w:cstheme="minorHAnsi"/>
-          <w:sz w:val="18"/>
-          <w:szCs w:val="18"/>
-        </w:rPr>
-      </w:pPr>
-    </w:p>
-    <w:p>
-      <w:pPr>
+        <w:jc w:val="both"/>
+        <w:rPr>
+          <w:rFonts w:cstheme="minorHAnsi"/>
+          <w:sz w:val="18"/>
+          <w:szCs w:val="18"/>
+        </w:rPr>
+      </w:pPr>
+    </w:p>
+    <w:p>
+      <w:pPr>
+        <w:jc w:val="both"/>
         <w:rPr>
           <w:rFonts w:cstheme="minorHAnsi"/>
           <w:b/>
@@ -6003,6 +6492,466 @@
           <w:szCs w:val="18"/>
           <w:u w:val="single"/>
         </w:rPr>
+        <w:t xml:space="preserve">Other </w:t>
+      </w:r>
+      <w:r>
+        <w:rPr>
+          <w:rFonts w:cstheme="minorHAnsi"/>
+          <w:b/>
+          <w:sz w:val="18"/>
+          <w:szCs w:val="18"/>
+          <w:u w:val="single"/>
+        </w:rPr>
+        <w:t xml:space="preserve">Suggestions to </w:t>
+      </w:r>
+      <w:r>
+        <w:rPr>
+          <w:rFonts w:cstheme="minorHAnsi"/>
+          <w:b/>
+          <w:sz w:val="18"/>
+          <w:szCs w:val="18"/>
+          <w:u w:val="single"/>
+        </w:rPr>
+        <w:t>Open</w:t>
+      </w:r>
+      <w:r>
+        <w:rPr>
+          <w:rFonts w:cstheme="minorHAnsi"/>
+          <w:b/>
+          <w:sz w:val="18"/>
+          <w:szCs w:val="18"/>
+          <w:u w:val="single"/>
+        </w:rPr>
+        <w:t xml:space="preserve"> </w:t>
+      </w:r>
+      <w:r>
+        <w:rPr>
+          <w:rFonts w:cstheme="minorHAnsi"/>
+          <w:b/>
+          <w:sz w:val="18"/>
+          <w:szCs w:val="18"/>
+          <w:u w:val="single"/>
+        </w:rPr>
+        <w:t>Street</w:t>
+      </w:r>
+      <w:r>
+        <w:rPr>
+          <w:rFonts w:cstheme="minorHAnsi"/>
+          <w:b/>
+          <w:sz w:val="18"/>
+          <w:szCs w:val="18"/>
+          <w:u w:val="single"/>
+        </w:rPr>
+        <w:t xml:space="preserve"> </w:t>
+      </w:r>
+      <w:r>
+        <w:rPr>
+          <w:rFonts w:cstheme="minorHAnsi"/>
+          <w:b/>
+          <w:sz w:val="18"/>
+          <w:szCs w:val="18"/>
+          <w:u w:val="single"/>
+        </w:rPr>
+        <w:t>Maps</w:t>
+      </w:r>
+      <w:r>
+        <w:rPr>
+          <w:rFonts w:cstheme="minorHAnsi"/>
+          <w:b/>
+          <w:sz w:val="18"/>
+          <w:szCs w:val="18"/>
+          <w:u w:val="single"/>
+        </w:rPr>
+        <w:t xml:space="preserve"> to improve overall data quality:</w:t>
+      </w:r>
+    </w:p>
+    <w:p>
+      <w:pPr>
+        <w:ind w:firstLine="720"/>
+        <w:jc w:val="both"/>
+        <w:rPr>
+          <w:rFonts w:cstheme="minorHAnsi"/>
+          <w:sz w:val="18"/>
+          <w:szCs w:val="18"/>
+        </w:rPr>
+      </w:pPr>
+    </w:p>
+    <w:p>
+      <w:pPr>
+        <w:pStyle w:val="ListParagraph"/>
+        <w:numPr>
+          <w:ilvl w:val="0"/>
+          <w:numId w:val="4"/>
+        </w:numPr>
+        <w:jc w:val="both"/>
+        <w:rPr>
+          <w:rFonts w:cstheme="minorHAnsi"/>
+          <w:sz w:val="18"/>
+          <w:szCs w:val="18"/>
+        </w:rPr>
+      </w:pPr>
+      <w:r>
+        <w:rPr>
+          <w:rFonts w:cstheme="minorHAnsi"/>
+          <w:sz w:val="18"/>
+          <w:szCs w:val="18"/>
+        </w:rPr>
+        <w:t xml:space="preserve">The number of contributions per user is extremely skewed, meaning that there are only a handful of users that actively contribute to the project (at least on this city). A user score would be a good indication on how reliable a particular contribution </w:t>
+      </w:r>
+      <w:r>
+        <w:rPr>
+          <w:rFonts w:cstheme="minorHAnsi"/>
+          <w:sz w:val="18"/>
+          <w:szCs w:val="18"/>
+        </w:rPr>
+        <w:t>is; this wold be especially useful on the data cleaning process, where we could spend more time on the user’s posts with less experience.</w:t>
+      </w:r>
+    </w:p>
+    <w:p>
+      <w:pPr>
+        <w:ind w:firstLine="720"/>
+        <w:jc w:val="both"/>
+        <w:rPr>
+          <w:rFonts w:cstheme="minorHAnsi"/>
+          <w:sz w:val="18"/>
+          <w:szCs w:val="18"/>
+        </w:rPr>
+      </w:pPr>
+      <w:r>
+        <w:rPr>
+          <w:rFonts w:cstheme="minorHAnsi"/>
+          <w:sz w:val="18"/>
+          <w:szCs w:val="18"/>
+        </w:rPr>
+        <w:drawing>
+          <wp:inline distT="0" distB="0" distL="0" distR="0">
+            <wp:extent cx="3281365" cy="1989734"/>
+            <wp:effectExtent l="0" t="0" r="0" b="0"/>
+            <wp:docPr id="2" name="Picture 2"/>
+            <wp:cNvGraphicFramePr>
+              <a:graphicFrameLocks xmlns:a="http://schemas.openxmlformats.org/drawingml/2006/main" noChangeAspect="1"/>
+            </wp:cNvGraphicFramePr>
+            <a:graphic xmlns:a="http://schemas.openxmlformats.org/drawingml/2006/main">
+              <a:graphicData uri="http://schemas.openxmlformats.org/drawingml/2006/picture">
+                <pic:pic xmlns:pic="http://schemas.openxmlformats.org/drawingml/2006/picture">
+                  <pic:nvPicPr>
+                    <pic:cNvPr id="0" name="Picture 1"/>
+                    <pic:cNvPicPr>
+                      <a:picLocks noChangeAspect="1" noChangeArrowheads="1"/>
+                    </pic:cNvPicPr>
+                  </pic:nvPicPr>
+                  <pic:blipFill>
+                    <a:blip r:embed="rId15" cstate="print">
+                      <a:extLst>
+                        <a:ext uri="{28A0092B-C50C-407E-A947-70E740481C1C}">
+                          <a14:useLocalDpi xmlns:a14="http://schemas.microsoft.com/office/drawing/2010/main" val="0"/>
+                        </a:ext>
+                      </a:extLst>
+                    </a:blip>
+                    <a:srcRect/>
+                    <a:stretch>
+                      <a:fillRect/>
+                    </a:stretch>
+                  </pic:blipFill>
+                  <pic:spPr bwMode="auto">
+                    <a:xfrm>
+                      <a:off x="0" y="0"/>
+                      <a:ext cx="3296043" cy="1998634"/>
+                    </a:xfrm>
+                    <a:prstGeom prst="rect">
+                      <a:avLst/>
+                    </a:prstGeom>
+                    <a:noFill/>
+                    <a:ln>
+                      <a:noFill/>
+                    </a:ln>
+                  </pic:spPr>
+                </pic:pic>
+              </a:graphicData>
+            </a:graphic>
+          </wp:inline>
+        </w:drawing>
+      </w:r>
+    </w:p>
+    <w:p>
+      <w:pPr>
+        <w:ind w:firstLine="720"/>
+        <w:jc w:val="both"/>
+        <w:rPr>
+          <w:rFonts w:cstheme="minorHAnsi"/>
+          <w:sz w:val="18"/>
+          <w:szCs w:val="18"/>
+        </w:rPr>
+      </w:pPr>
+      <w:r>
+        <w:rPr>
+          <w:rFonts w:cstheme="minorHAnsi"/>
+          <w:sz w:val="18"/>
+          <w:szCs w:val="18"/>
+        </w:rPr>
+        <w:t xml:space="preserve">Also, a mechanism to encourage users to contribute to </w:t>
+      </w:r>
+      <w:proofErr w:type="spellStart"/>
+      <w:r>
+        <w:rPr>
+          <w:rFonts w:cstheme="minorHAnsi"/>
+          <w:sz w:val="18"/>
+          <w:szCs w:val="18"/>
+        </w:rPr>
+        <w:t>OpenStreetMaps</w:t>
+      </w:r>
+      <w:proofErr w:type="spellEnd"/>
+      <w:r>
+        <w:rPr>
+          <w:rFonts w:cstheme="minorHAnsi"/>
+          <w:sz w:val="18"/>
+          <w:szCs w:val="18"/>
+        </w:rPr>
+        <w:t xml:space="preserve"> </w:t>
+      </w:r>
+      <w:r>
+        <w:rPr>
+          <w:rFonts w:cstheme="minorHAnsi"/>
+          <w:sz w:val="18"/>
+          <w:szCs w:val="18"/>
+        </w:rPr>
+        <w:t>would be very interesting and give the dataset more diversity.</w:t>
+      </w:r>
+    </w:p>
+    <w:p>
+      <w:pPr>
+        <w:ind w:firstLine="720"/>
+        <w:jc w:val="both"/>
+        <w:rPr>
+          <w:rFonts w:cstheme="minorHAnsi"/>
+          <w:sz w:val="18"/>
+          <w:szCs w:val="18"/>
+        </w:rPr>
+      </w:pPr>
+    </w:p>
+    <w:p>
+      <w:pPr>
+        <w:pStyle w:val="ListParagraph"/>
+        <w:numPr>
+          <w:ilvl w:val="0"/>
+          <w:numId w:val="4"/>
+        </w:numPr>
+        <w:jc w:val="both"/>
+        <w:rPr>
+          <w:rFonts w:cstheme="minorHAnsi"/>
+          <w:sz w:val="18"/>
+          <w:szCs w:val="18"/>
+        </w:rPr>
+      </w:pPr>
+      <w:r>
+        <w:rPr>
+          <w:rFonts w:cstheme="minorHAnsi"/>
+          <w:sz w:val="18"/>
+          <w:szCs w:val="18"/>
+        </w:rPr>
+        <w:t xml:space="preserve">I don’t know if it falls outside </w:t>
+      </w:r>
+      <w:proofErr w:type="spellStart"/>
+      <w:r>
+        <w:rPr>
+          <w:rFonts w:cstheme="minorHAnsi"/>
+          <w:sz w:val="18"/>
+          <w:szCs w:val="18"/>
+        </w:rPr>
+        <w:t>OpenStreetMaps</w:t>
+      </w:r>
+      <w:proofErr w:type="spellEnd"/>
+      <w:r>
+        <w:rPr>
+          <w:rFonts w:cstheme="minorHAnsi"/>
+          <w:sz w:val="18"/>
+          <w:szCs w:val="18"/>
+        </w:rPr>
+        <w:t>’ objective but it would be good to expand it by giving the possibility of adding notes or maybe reviews to a place or establishment.</w:t>
+      </w:r>
+    </w:p>
+    <w:p>
+      <w:pPr>
+        <w:pStyle w:val="ListParagraph"/>
+        <w:numPr>
+          <w:ilvl w:val="0"/>
+          <w:numId w:val="4"/>
+        </w:numPr>
+        <w:jc w:val="both"/>
+        <w:rPr>
+          <w:rFonts w:cstheme="minorHAnsi"/>
+          <w:sz w:val="18"/>
+          <w:szCs w:val="18"/>
+        </w:rPr>
+      </w:pPr>
+      <w:r>
+        <w:rPr>
+          <w:rFonts w:cstheme="minorHAnsi"/>
+          <w:sz w:val="18"/>
+          <w:szCs w:val="18"/>
+        </w:rPr>
+        <w:t xml:space="preserve">It would be very </w:t>
+      </w:r>
+      <w:r>
+        <w:rPr>
+          <w:rFonts w:cstheme="minorHAnsi"/>
+          <w:sz w:val="18"/>
+          <w:szCs w:val="18"/>
+        </w:rPr>
+        <w:t xml:space="preserve">useful </w:t>
+      </w:r>
+      <w:r>
+        <w:rPr>
+          <w:rFonts w:cstheme="minorHAnsi"/>
+          <w:sz w:val="18"/>
+          <w:szCs w:val="18"/>
+        </w:rPr>
+        <w:t xml:space="preserve">to be able to use </w:t>
+      </w:r>
+      <w:r>
+        <w:rPr>
+          <w:rFonts w:cstheme="minorHAnsi"/>
+          <w:sz w:val="18"/>
+          <w:szCs w:val="18"/>
+        </w:rPr>
+        <w:t xml:space="preserve">google maps </w:t>
+      </w:r>
+      <w:r>
+        <w:rPr>
+          <w:rFonts w:cstheme="minorHAnsi"/>
+          <w:sz w:val="18"/>
+          <w:szCs w:val="18"/>
+        </w:rPr>
+        <w:t>API</w:t>
+      </w:r>
+      <w:r>
+        <w:rPr>
+          <w:rFonts w:cstheme="minorHAnsi"/>
+          <w:sz w:val="18"/>
+          <w:szCs w:val="18"/>
+        </w:rPr>
+        <w:t xml:space="preserve"> to get more detailed information </w:t>
+      </w:r>
+      <w:r>
+        <w:rPr>
+          <w:rFonts w:cstheme="minorHAnsi"/>
+          <w:sz w:val="18"/>
+          <w:szCs w:val="18"/>
+        </w:rPr>
+        <w:t>(or verify current information)</w:t>
+      </w:r>
+      <w:r>
+        <w:rPr>
+          <w:rFonts w:cstheme="minorHAnsi"/>
+          <w:sz w:val="18"/>
+          <w:szCs w:val="18"/>
+        </w:rPr>
+        <w:t>.</w:t>
+      </w:r>
+      <w:r>
+        <w:rPr>
+          <w:rFonts w:cstheme="minorHAnsi"/>
+          <w:sz w:val="18"/>
+          <w:szCs w:val="18"/>
+        </w:rPr>
+        <w:t xml:space="preserve"> Maybe something programmatically could be implemented </w:t>
+      </w:r>
+      <w:r>
+        <w:rPr>
+          <w:rFonts w:cstheme="minorHAnsi"/>
+          <w:sz w:val="18"/>
+          <w:szCs w:val="18"/>
+        </w:rPr>
+        <w:t xml:space="preserve">by </w:t>
+      </w:r>
+      <w:r>
+        <w:rPr>
+          <w:rFonts w:cstheme="minorHAnsi"/>
+          <w:sz w:val="18"/>
+          <w:szCs w:val="18"/>
+        </w:rPr>
+        <w:t xml:space="preserve">cross checking </w:t>
+      </w:r>
+      <w:r>
+        <w:rPr>
+          <w:rFonts w:cstheme="minorHAnsi"/>
+          <w:sz w:val="18"/>
+          <w:szCs w:val="18"/>
+        </w:rPr>
+        <w:t>latitude and longitude</w:t>
+      </w:r>
+      <w:r>
+        <w:rPr>
+          <w:rFonts w:cstheme="minorHAnsi"/>
+          <w:sz w:val="18"/>
+          <w:szCs w:val="18"/>
+        </w:rPr>
+        <w:t xml:space="preserve"> between the systems.</w:t>
+      </w:r>
+    </w:p>
+    <w:p>
+      <w:pPr>
+        <w:pStyle w:val="ListParagraph"/>
+        <w:numPr>
+          <w:ilvl w:val="0"/>
+          <w:numId w:val="4"/>
+        </w:numPr>
+        <w:jc w:val="both"/>
+        <w:rPr>
+          <w:rFonts w:cstheme="minorHAnsi"/>
+          <w:sz w:val="18"/>
+          <w:szCs w:val="18"/>
+        </w:rPr>
+      </w:pPr>
+      <w:r>
+        <w:rPr>
+          <w:rFonts w:cstheme="minorHAnsi"/>
+          <w:sz w:val="18"/>
+          <w:szCs w:val="18"/>
+        </w:rPr>
+        <w:t>As I discussed before, some fields should be mandatory when others specified. For example, by specifying “restaurant” on amenity, user must inform the “cuisine”.</w:t>
+      </w:r>
+      <w:bookmarkStart w:id="0" w:name="_GoBack"/>
+      <w:bookmarkEnd w:id="0"/>
+    </w:p>
+    <w:p>
+      <w:pPr>
+        <w:ind w:firstLine="720"/>
+        <w:jc w:val="both"/>
+        <w:rPr>
+          <w:rFonts w:cstheme="minorHAnsi"/>
+          <w:sz w:val="18"/>
+          <w:szCs w:val="18"/>
+        </w:rPr>
+      </w:pPr>
+    </w:p>
+    <w:p>
+      <w:pPr>
+        <w:rPr>
+          <w:rFonts w:cstheme="minorHAnsi"/>
+          <w:sz w:val="18"/>
+          <w:szCs w:val="18"/>
+        </w:rPr>
+      </w:pPr>
+    </w:p>
+    <w:p>
+      <w:pPr>
+        <w:rPr>
+          <w:rFonts w:cstheme="minorHAnsi"/>
+          <w:b/>
+          <w:sz w:val="18"/>
+          <w:szCs w:val="18"/>
+          <w:u w:val="single"/>
+        </w:rPr>
+      </w:pPr>
+      <w:r>
+        <w:rPr>
+          <w:rFonts w:cstheme="minorHAnsi"/>
+          <w:b/>
+          <w:sz w:val="18"/>
+          <w:szCs w:val="18"/>
+          <w:u w:val="single"/>
+        </w:rPr>
         <w:t>Code:</w:t>
       </w:r>
     </w:p>
@@ -6031,7 +6980,7 @@
           <w:szCs w:val="18"/>
         </w:rPr>
       </w:pPr>
-      <w:hyperlink r:id="rId15" w:history="1">
+      <w:hyperlink r:id="rId16" w:history="1">
         <w:r>
           <w:rPr>
             <w:rStyle w:val="Hyperlink"/>
@@ -6042,24 +6991,6 @@
           <w:t>https://github.com/dmenin/UdacityDataAnalystNanoDegree/tree/master/Mongo/UdacityNanoDegreeP2/FinalProject/</w:t>
         </w:r>
       </w:hyperlink>
-    </w:p>
-    <w:p>
-      <w:pPr>
-        <w:rPr>
-          <w:rFonts w:cstheme="minorHAnsi"/>
-          <w:sz w:val="18"/>
-          <w:szCs w:val="18"/>
-        </w:rPr>
-      </w:pPr>
-    </w:p>
-    <w:p>
-      <w:pPr>
-        <w:rPr>
-          <w:rFonts w:cstheme="minorHAnsi"/>
-          <w:sz w:val="18"/>
-          <w:szCs w:val="18"/>
-        </w:rPr>
-      </w:pPr>
     </w:p>
     <w:sectPr>
       <w:pgSz w:w="11906" w:h="16838"/>
@@ -6365,6 +7296,268 @@
     </w:lvl>
   </w:abstractNum>
   <w:abstractNum w:abstractNumId="3" w15:restartNumberingAfterBreak="0">
+    <w:nsid w:val="1A335AE8"/>
+    <w:multiLevelType w:val="hybridMultilevel"/>
+    <w:tmpl w:val="C6DC6D26"/>
+    <w:lvl w:ilvl="0" w:tplc="FC282376">
+      <w:start w:val="4"/>
+      <w:numFmt w:val="bullet"/>
+      <w:lvlText w:val=""/>
+      <w:lvlJc w:val="left"/>
+      <w:pPr>
+        <w:ind w:left="1800" w:hanging="360"/>
+      </w:pPr>
+      <w:rPr>
+        <w:rFonts w:ascii="Symbol" w:eastAsiaTheme="minorHAnsi" w:hAnsi="Symbol" w:cstheme="minorHAnsi" w:hint="default"/>
+      </w:rPr>
+    </w:lvl>
+    <w:lvl w:ilvl="1" w:tplc="08090003" w:tentative="1">
+      <w:start w:val="1"/>
+      <w:numFmt w:val="bullet"/>
+      <w:lvlText w:val="o"/>
+      <w:lvlJc w:val="left"/>
+      <w:pPr>
+        <w:ind w:left="2520" w:hanging="360"/>
+      </w:pPr>
+      <w:rPr>
+        <w:rFonts w:ascii="Courier New" w:hAnsi="Courier New" w:cs="Courier New" w:hint="default"/>
+      </w:rPr>
+    </w:lvl>
+    <w:lvl w:ilvl="2" w:tplc="08090005" w:tentative="1">
+      <w:start w:val="1"/>
+      <w:numFmt w:val="bullet"/>
+      <w:lvlText w:val=""/>
+      <w:lvlJc w:val="left"/>
+      <w:pPr>
+        <w:ind w:left="3240" w:hanging="360"/>
+      </w:pPr>
+      <w:rPr>
+        <w:rFonts w:ascii="Wingdings" w:hAnsi="Wingdings" w:hint="default"/>
+      </w:rPr>
+    </w:lvl>
+    <w:lvl w:ilvl="3" w:tplc="08090001" w:tentative="1">
+      <w:start w:val="1"/>
+      <w:numFmt w:val="bullet"/>
+      <w:lvlText w:val=""/>
+      <w:lvlJc w:val="left"/>
+      <w:pPr>
+        <w:ind w:left="3960" w:hanging="360"/>
+      </w:pPr>
+      <w:rPr>
+        <w:rFonts w:ascii="Symbol" w:hAnsi="Symbol" w:hint="default"/>
+      </w:rPr>
+    </w:lvl>
+    <w:lvl w:ilvl="4" w:tplc="08090003" w:tentative="1">
+      <w:start w:val="1"/>
+      <w:numFmt w:val="bullet"/>
+      <w:lvlText w:val="o"/>
+      <w:lvlJc w:val="left"/>
+      <w:pPr>
+        <w:ind w:left="4680" w:hanging="360"/>
+      </w:pPr>
+      <w:rPr>
+        <w:rFonts w:ascii="Courier New" w:hAnsi="Courier New" w:cs="Courier New" w:hint="default"/>
+      </w:rPr>
+    </w:lvl>
+    <w:lvl w:ilvl="5" w:tplc="08090005" w:tentative="1">
+      <w:start w:val="1"/>
+      <w:numFmt w:val="bullet"/>
+      <w:lvlText w:val=""/>
+      <w:lvlJc w:val="left"/>
+      <w:pPr>
+        <w:ind w:left="5400" w:hanging="360"/>
+      </w:pPr>
+      <w:rPr>
+        <w:rFonts w:ascii="Wingdings" w:hAnsi="Wingdings" w:hint="default"/>
+      </w:rPr>
+    </w:lvl>
+    <w:lvl w:ilvl="6" w:tplc="08090001" w:tentative="1">
+      <w:start w:val="1"/>
+      <w:numFmt w:val="bullet"/>
+      <w:lvlText w:val=""/>
+      <w:lvlJc w:val="left"/>
+      <w:pPr>
+        <w:ind w:left="6120" w:hanging="360"/>
+      </w:pPr>
+      <w:rPr>
+        <w:rFonts w:ascii="Symbol" w:hAnsi="Symbol" w:hint="default"/>
+      </w:rPr>
+    </w:lvl>
+    <w:lvl w:ilvl="7" w:tplc="08090003" w:tentative="1">
+      <w:start w:val="1"/>
+      <w:numFmt w:val="bullet"/>
+      <w:lvlText w:val="o"/>
+      <w:lvlJc w:val="left"/>
+      <w:pPr>
+        <w:ind w:left="6840" w:hanging="360"/>
+      </w:pPr>
+      <w:rPr>
+        <w:rFonts w:ascii="Courier New" w:hAnsi="Courier New" w:cs="Courier New" w:hint="default"/>
+      </w:rPr>
+    </w:lvl>
+    <w:lvl w:ilvl="8" w:tplc="08090005" w:tentative="1">
+      <w:start w:val="1"/>
+      <w:numFmt w:val="bullet"/>
+      <w:lvlText w:val=""/>
+      <w:lvlJc w:val="left"/>
+      <w:pPr>
+        <w:ind w:left="7560" w:hanging="360"/>
+      </w:pPr>
+      <w:rPr>
+        <w:rFonts w:ascii="Wingdings" w:hAnsi="Wingdings" w:hint="default"/>
+      </w:rPr>
+    </w:lvl>
+  </w:abstractNum>
+  <w:abstractNum w:abstractNumId="4" w15:restartNumberingAfterBreak="0">
+    <w:nsid w:val="59847581"/>
+    <w:multiLevelType w:val="multilevel"/>
+    <w:tmpl w:val="619052BA"/>
+    <w:lvl w:ilvl="0">
+      <w:start w:val="1"/>
+      <w:numFmt w:val="bullet"/>
+      <w:lvlText w:val=""/>
+      <w:lvlJc w:val="left"/>
+      <w:pPr>
+        <w:tabs>
+          <w:tab w:val="num" w:pos="720"/>
+        </w:tabs>
+        <w:ind w:left="720" w:hanging="360"/>
+      </w:pPr>
+      <w:rPr>
+        <w:rFonts w:ascii="Symbol" w:hAnsi="Symbol" w:hint="default"/>
+        <w:sz w:val="20"/>
+      </w:rPr>
+    </w:lvl>
+    <w:lvl w:ilvl="1" w:tentative="1">
+      <w:start w:val="1"/>
+      <w:numFmt w:val="bullet"/>
+      <w:lvlText w:val="o"/>
+      <w:lvlJc w:val="left"/>
+      <w:pPr>
+        <w:tabs>
+          <w:tab w:val="num" w:pos="1440"/>
+        </w:tabs>
+        <w:ind w:left="1440" w:hanging="360"/>
+      </w:pPr>
+      <w:rPr>
+        <w:rFonts w:ascii="Courier New" w:hAnsi="Courier New" w:hint="default"/>
+        <w:sz w:val="20"/>
+      </w:rPr>
+    </w:lvl>
+    <w:lvl w:ilvl="2" w:tentative="1">
+      <w:start w:val="1"/>
+      <w:numFmt w:val="bullet"/>
+      <w:lvlText w:val=""/>
+      <w:lvlJc w:val="left"/>
+      <w:pPr>
+        <w:tabs>
+          <w:tab w:val="num" w:pos="2160"/>
+        </w:tabs>
+        <w:ind w:left="2160" w:hanging="360"/>
+      </w:pPr>
+      <w:rPr>
+        <w:rFonts w:ascii="Wingdings" w:hAnsi="Wingdings" w:hint="default"/>
+        <w:sz w:val="20"/>
+      </w:rPr>
+    </w:lvl>
+    <w:lvl w:ilvl="3" w:tentative="1">
+      <w:start w:val="1"/>
+      <w:numFmt w:val="bullet"/>
+      <w:lvlText w:val=""/>
+      <w:lvlJc w:val="left"/>
+      <w:pPr>
+        <w:tabs>
+          <w:tab w:val="num" w:pos="2880"/>
+        </w:tabs>
+        <w:ind w:left="2880" w:hanging="360"/>
+      </w:pPr>
+      <w:rPr>
+        <w:rFonts w:ascii="Wingdings" w:hAnsi="Wingdings" w:hint="default"/>
+        <w:sz w:val="20"/>
+      </w:rPr>
+    </w:lvl>
+    <w:lvl w:ilvl="4" w:tentative="1">
+      <w:start w:val="1"/>
+      <w:numFmt w:val="bullet"/>
+      <w:lvlText w:val=""/>
+      <w:lvlJc w:val="left"/>
+      <w:pPr>
+        <w:tabs>
+          <w:tab w:val="num" w:pos="3600"/>
+        </w:tabs>
+        <w:ind w:left="3600" w:hanging="360"/>
+      </w:pPr>
+      <w:rPr>
+        <w:rFonts w:ascii="Wingdings" w:hAnsi="Wingdings" w:hint="default"/>
+        <w:sz w:val="20"/>
+      </w:rPr>
+    </w:lvl>
+    <w:lvl w:ilvl="5" w:tentative="1">
+      <w:start w:val="1"/>
+      <w:numFmt w:val="bullet"/>
+      <w:lvlText w:val=""/>
+      <w:lvlJc w:val="left"/>
+      <w:pPr>
+        <w:tabs>
+          <w:tab w:val="num" w:pos="4320"/>
+        </w:tabs>
+        <w:ind w:left="4320" w:hanging="360"/>
+      </w:pPr>
+      <w:rPr>
+        <w:rFonts w:ascii="Wingdings" w:hAnsi="Wingdings" w:hint="default"/>
+        <w:sz w:val="20"/>
+      </w:rPr>
+    </w:lvl>
+    <w:lvl w:ilvl="6" w:tentative="1">
+      <w:start w:val="1"/>
+      <w:numFmt w:val="bullet"/>
+      <w:lvlText w:val=""/>
+      <w:lvlJc w:val="left"/>
+      <w:pPr>
+        <w:tabs>
+          <w:tab w:val="num" w:pos="5040"/>
+        </w:tabs>
+        <w:ind w:left="5040" w:hanging="360"/>
+      </w:pPr>
+      <w:rPr>
+        <w:rFonts w:ascii="Wingdings" w:hAnsi="Wingdings" w:hint="default"/>
+        <w:sz w:val="20"/>
+      </w:rPr>
+    </w:lvl>
+    <w:lvl w:ilvl="7" w:tentative="1">
+      <w:start w:val="1"/>
+      <w:numFmt w:val="bullet"/>
+      <w:lvlText w:val=""/>
+      <w:lvlJc w:val="left"/>
+      <w:pPr>
+        <w:tabs>
+          <w:tab w:val="num" w:pos="5760"/>
+        </w:tabs>
+        <w:ind w:left="5760" w:hanging="360"/>
+      </w:pPr>
+      <w:rPr>
+        <w:rFonts w:ascii="Wingdings" w:hAnsi="Wingdings" w:hint="default"/>
+        <w:sz w:val="20"/>
+      </w:rPr>
+    </w:lvl>
+    <w:lvl w:ilvl="8" w:tentative="1">
+      <w:start w:val="1"/>
+      <w:numFmt w:val="bullet"/>
+      <w:lvlText w:val=""/>
+      <w:lvlJc w:val="left"/>
+      <w:pPr>
+        <w:tabs>
+          <w:tab w:val="num" w:pos="6480"/>
+        </w:tabs>
+        <w:ind w:left="6480" w:hanging="360"/>
+      </w:pPr>
+      <w:rPr>
+        <w:rFonts w:ascii="Wingdings" w:hAnsi="Wingdings" w:hint="default"/>
+        <w:sz w:val="20"/>
+      </w:rPr>
+    </w:lvl>
+  </w:abstractNum>
+  <w:abstractNum w:abstractNumId="5" w15:restartNumberingAfterBreak="0">
     <w:nsid w:val="78D840E1"/>
     <w:multiLevelType w:val="hybridMultilevel"/>
     <w:tmpl w:val="57024532"/>
@@ -6457,13 +7650,19 @@
     <w:abstractNumId w:val="1"/>
   </w:num>
   <w:num w:numId="2">
-    <w:abstractNumId w:val="3"/>
+    <w:abstractNumId w:val="5"/>
   </w:num>
   <w:num w:numId="3">
     <w:abstractNumId w:val="2"/>
   </w:num>
   <w:num w:numId="4">
     <w:abstractNumId w:val="0"/>
+  </w:num>
+  <w:num w:numId="5">
+    <w:abstractNumId w:val="4"/>
+  </w:num>
+  <w:num w:numId="6">
+    <w:abstractNumId w:val="3"/>
   </w:num>
 </w:numbering>
 </file>
@@ -6965,6 +8164,23 @@
     <w:basedOn w:val="DefaultParagraphFont"/>
     <w:rsid w:val="00BB1B07"/>
   </w:style>
+  <w:style w:type="paragraph" w:styleId="NormalWeb">
+    <w:name w:val="Normal (Web)"/>
+    <w:basedOn w:val="Normal"/>
+    <w:uiPriority w:val="99"/>
+    <w:semiHidden/>
+    <w:unhideWhenUsed/>
+    <w:rsid w:val="008031C6"/>
+    <w:pPr>
+      <w:spacing w:before="100" w:beforeAutospacing="1" w:after="100" w:afterAutospacing="1" w:line="240" w:lineRule="auto"/>
+    </w:pPr>
+    <w:rPr>
+      <w:rFonts w:ascii="Times New Roman" w:eastAsia="Times New Roman" w:hAnsi="Times New Roman" w:cs="Times New Roman"/>
+      <w:sz w:val="24"/>
+      <w:szCs w:val="24"/>
+      <w:lang w:eastAsia="en-GB"/>
+    </w:rPr>
+  </w:style>
 </w:styles>
 </file>
 

</xml_diff>